<commit_message>
DB - Normalization Notes Updated
</commit_message>
<xml_diff>
--- a/src/test/resources/PostgresSql/Sql_Normalization.docx
+++ b/src/test/resources/PostgresSql/Sql_Normalization.docx
@@ -4,8 +4,9 @@
   <w:body>
     <w:p>
       <w:pPr>
-        <w:jc w:val="both"/>
-        <w:rPr>
+        <w:jc w:val="center"/>
+        <w:rPr>
+          <w:rFonts w:ascii="Times New Roman" w:hAnsi="Times New Roman" w:cs="Times New Roman"/>
           <w:b/>
           <w:bCs/>
           <w:lang w:val="en-US"/>
@@ -13,6 +14,7 @@
       </w:pPr>
       <w:r>
         <w:rPr>
+          <w:rFonts w:ascii="Times New Roman" w:hAnsi="Times New Roman" w:cs="Times New Roman"/>
           <w:b/>
           <w:bCs/>
           <w:highlight w:val="yellow"/>
@@ -46,11 +48,13 @@
       <w:pPr>
         <w:jc w:val="both"/>
         <w:rPr>
-          <w:lang w:val="en-US"/>
-        </w:rPr>
-      </w:pPr>
-      <w:r>
-        <w:rPr>
+          <w:rFonts w:ascii="Times New Roman" w:hAnsi="Times New Roman" w:cs="Times New Roman"/>
+          <w:lang w:val="en-US"/>
+        </w:rPr>
+      </w:pPr>
+      <w:r>
+        <w:rPr>
+          <w:rFonts w:ascii="Times New Roman" w:hAnsi="Times New Roman" w:cs="Times New Roman"/>
           <w:lang w:val="en-US"/>
         </w:rPr>
         <w:t xml:space="preserve">Normalization is the process of designing a database effectively such that we can avoid  </w:t>
@@ -60,23 +64,27 @@
       <w:pPr>
         <w:jc w:val="both"/>
         <w:rPr>
-          <w:lang w:val="en-US"/>
-        </w:rPr>
-      </w:pPr>
-      <w:r>
-        <w:rPr>
+          <w:rFonts w:ascii="Times New Roman" w:hAnsi="Times New Roman" w:cs="Times New Roman"/>
+          <w:lang w:val="en-US"/>
+        </w:rPr>
+      </w:pPr>
+      <w:r>
+        <w:rPr>
+          <w:rFonts w:ascii="Times New Roman" w:hAnsi="Times New Roman" w:cs="Times New Roman"/>
           <w:lang w:val="en-US"/>
         </w:rPr>
         <w:t>data redundancy [data duplication], in</w:t>
       </w:r>
       <w:r>
         <w:rPr>
+          <w:rFonts w:ascii="Times New Roman" w:hAnsi="Times New Roman" w:cs="Times New Roman"/>
           <w:lang w:val="en-US"/>
         </w:rPr>
         <w:t xml:space="preserve"> </w:t>
       </w:r>
       <w:r>
         <w:rPr>
+          <w:rFonts w:ascii="Times New Roman" w:hAnsi="Times New Roman" w:cs="Times New Roman"/>
           <w:lang w:val="en-US"/>
         </w:rPr>
         <w:t xml:space="preserve">turn which will help us to avoid anomalies such </w:t>
@@ -86,11 +94,13 @@
       <w:pPr>
         <w:jc w:val="both"/>
         <w:rPr>
-          <w:lang w:val="en-US"/>
-        </w:rPr>
-      </w:pPr>
-      <w:r>
-        <w:rPr>
+          <w:rFonts w:ascii="Times New Roman" w:hAnsi="Times New Roman" w:cs="Times New Roman"/>
+          <w:lang w:val="en-US"/>
+        </w:rPr>
+      </w:pPr>
+      <w:r>
+        <w:rPr>
+          <w:rFonts w:ascii="Times New Roman" w:hAnsi="Times New Roman" w:cs="Times New Roman"/>
           <w:lang w:val="en-US"/>
         </w:rPr>
         <w:t>insertion, updation and deletion anomalies.</w:t>
@@ -126,11 +136,13 @@
         </w:numPr>
         <w:jc w:val="both"/>
         <w:rPr>
-          <w:lang w:val="en-US"/>
-        </w:rPr>
-      </w:pPr>
-      <w:r>
-        <w:rPr>
+          <w:rFonts w:ascii="Times New Roman" w:hAnsi="Times New Roman" w:cs="Times New Roman"/>
+          <w:lang w:val="en-US"/>
+        </w:rPr>
+      </w:pPr>
+      <w:r>
+        <w:rPr>
+          <w:rFonts w:ascii="Times New Roman" w:hAnsi="Times New Roman" w:cs="Times New Roman"/>
           <w:lang w:val="en-US"/>
         </w:rPr>
         <w:t>1NF – First Normal Form</w:t>
@@ -145,11 +157,13 @@
         </w:numPr>
         <w:jc w:val="both"/>
         <w:rPr>
-          <w:lang w:val="en-US"/>
-        </w:rPr>
-      </w:pPr>
-      <w:r>
-        <w:rPr>
+          <w:rFonts w:ascii="Times New Roman" w:hAnsi="Times New Roman" w:cs="Times New Roman"/>
+          <w:lang w:val="en-US"/>
+        </w:rPr>
+      </w:pPr>
+      <w:r>
+        <w:rPr>
+          <w:rFonts w:ascii="Times New Roman" w:hAnsi="Times New Roman" w:cs="Times New Roman"/>
           <w:lang w:val="en-US"/>
         </w:rPr>
         <w:t>2NF – Second Normal Form</w:t>
@@ -164,11 +178,13 @@
         </w:numPr>
         <w:jc w:val="both"/>
         <w:rPr>
-          <w:lang w:val="en-US"/>
-        </w:rPr>
-      </w:pPr>
-      <w:r>
-        <w:rPr>
+          <w:rFonts w:ascii="Times New Roman" w:hAnsi="Times New Roman" w:cs="Times New Roman"/>
+          <w:lang w:val="en-US"/>
+        </w:rPr>
+      </w:pPr>
+      <w:r>
+        <w:rPr>
+          <w:rFonts w:ascii="Times New Roman" w:hAnsi="Times New Roman" w:cs="Times New Roman"/>
           <w:lang w:val="en-US"/>
         </w:rPr>
         <w:t>3NF – Third Normal Form</w:t>
@@ -183,11 +199,13 @@
         </w:numPr>
         <w:jc w:val="both"/>
         <w:rPr>
-          <w:lang w:val="en-US"/>
-        </w:rPr>
-      </w:pPr>
-      <w:r>
-        <w:rPr>
+          <w:rFonts w:ascii="Times New Roman" w:hAnsi="Times New Roman" w:cs="Times New Roman"/>
+          <w:lang w:val="en-US"/>
+        </w:rPr>
+      </w:pPr>
+      <w:r>
+        <w:rPr>
+          <w:rFonts w:ascii="Times New Roman" w:hAnsi="Times New Roman" w:cs="Times New Roman"/>
           <w:lang w:val="en-US"/>
         </w:rPr>
         <w:t>4NF – Fourth Normal Form</w:t>
@@ -202,11 +220,13 @@
         </w:numPr>
         <w:jc w:val="both"/>
         <w:rPr>
-          <w:lang w:val="en-US"/>
-        </w:rPr>
-      </w:pPr>
-      <w:r>
-        <w:rPr>
+          <w:rFonts w:ascii="Times New Roman" w:hAnsi="Times New Roman" w:cs="Times New Roman"/>
+          <w:lang w:val="en-US"/>
+        </w:rPr>
+      </w:pPr>
+      <w:r>
+        <w:rPr>
+          <w:rFonts w:ascii="Times New Roman" w:hAnsi="Times New Roman" w:cs="Times New Roman"/>
           <w:lang w:val="en-US"/>
         </w:rPr>
         <w:t>BCNF – Boyce-Codd Normal Form</w:t>
@@ -221,11 +241,13 @@
         </w:numPr>
         <w:jc w:val="both"/>
         <w:rPr>
-          <w:lang w:val="en-US"/>
-        </w:rPr>
-      </w:pPr>
-      <w:r>
-        <w:rPr>
+          <w:rFonts w:ascii="Times New Roman" w:hAnsi="Times New Roman" w:cs="Times New Roman"/>
+          <w:lang w:val="en-US"/>
+        </w:rPr>
+      </w:pPr>
+      <w:r>
+        <w:rPr>
+          <w:rFonts w:ascii="Times New Roman" w:hAnsi="Times New Roman" w:cs="Times New Roman"/>
           <w:lang w:val="en-US"/>
         </w:rPr>
         <w:t>5NF – Fifth Normal Form</w:t>
@@ -240,11 +262,13 @@
         </w:numPr>
         <w:jc w:val="both"/>
         <w:rPr>
-          <w:lang w:val="en-US"/>
-        </w:rPr>
-      </w:pPr>
-      <w:r>
-        <w:rPr>
+          <w:rFonts w:ascii="Times New Roman" w:hAnsi="Times New Roman" w:cs="Times New Roman"/>
+          <w:lang w:val="en-US"/>
+        </w:rPr>
+      </w:pPr>
+      <w:r>
+        <w:rPr>
+          <w:rFonts w:ascii="Times New Roman" w:hAnsi="Times New Roman" w:cs="Times New Roman"/>
           <w:lang w:val="en-US"/>
         </w:rPr>
         <w:t>6NF – Sixth Normal Form</w:t>
@@ -254,11 +278,13 @@
       <w:pPr>
         <w:jc w:val="both"/>
         <w:rPr>
-          <w:lang w:val="en-US"/>
-        </w:rPr>
-      </w:pPr>
-      <w:r>
-        <w:rPr>
+          <w:rFonts w:ascii="Times New Roman" w:hAnsi="Times New Roman" w:cs="Times New Roman"/>
+          <w:lang w:val="en-US"/>
+        </w:rPr>
+      </w:pPr>
+      <w:r>
+        <w:rPr>
+          <w:rFonts w:ascii="Times New Roman" w:hAnsi="Times New Roman" w:cs="Times New Roman"/>
           <w:lang w:val="en-US"/>
         </w:rPr>
         <w:t>Though we have 6 Normal Form, the golden standard of normalization is 3rd Normal Form.</w:t>
@@ -268,11 +294,13 @@
       <w:pPr>
         <w:jc w:val="both"/>
         <w:rPr>
-          <w:lang w:val="en-US"/>
-        </w:rPr>
-      </w:pPr>
-      <w:r>
-        <w:rPr>
+          <w:rFonts w:ascii="Times New Roman" w:hAnsi="Times New Roman" w:cs="Times New Roman"/>
+          <w:lang w:val="en-US"/>
+        </w:rPr>
+      </w:pPr>
+      <w:r>
+        <w:rPr>
+          <w:rFonts w:ascii="Times New Roman" w:hAnsi="Times New Roman" w:cs="Times New Roman"/>
           <w:lang w:val="en-US"/>
         </w:rPr>
         <w:t>Most of the companies try to normalize their data till 3rd Normal Form.</w:t>
@@ -282,11 +310,13 @@
       <w:pPr>
         <w:jc w:val="both"/>
         <w:rPr>
-          <w:lang w:val="en-US"/>
-        </w:rPr>
-      </w:pPr>
-      <w:r>
-        <w:rPr>
+          <w:rFonts w:ascii="Times New Roman" w:hAnsi="Times New Roman" w:cs="Times New Roman"/>
+          <w:lang w:val="en-US"/>
+        </w:rPr>
+      </w:pPr>
+      <w:r>
+        <w:rPr>
+          <w:rFonts w:ascii="Times New Roman" w:hAnsi="Times New Roman" w:cs="Times New Roman"/>
           <w:lang w:val="en-US"/>
         </w:rPr>
         <w:t>Based on the need, the company / project can go beyond the third Normal Form.</w:t>
@@ -322,26 +352,16 @@
         </w:numPr>
         <w:jc w:val="both"/>
         <w:rPr>
-          <w:lang w:val="en-US"/>
-        </w:rPr>
-      </w:pPr>
-      <w:r>
-        <w:rPr>
-          <w:lang w:val="en-US"/>
-        </w:rPr>
-        <w:t>Every column / attribute need</w:t>
-      </w:r>
-      <w:r>
-        <w:rPr>
-          <w:lang w:val="en-US"/>
-        </w:rPr>
-        <w:t>s</w:t>
-      </w:r>
-      <w:r>
-        <w:rPr>
-          <w:lang w:val="en-US"/>
-        </w:rPr>
-        <w:t xml:space="preserve"> to have a single value.</w:t>
+          <w:rFonts w:ascii="Times New Roman" w:hAnsi="Times New Roman" w:cs="Times New Roman"/>
+          <w:lang w:val="en-US"/>
+        </w:rPr>
+      </w:pPr>
+      <w:r>
+        <w:rPr>
+          <w:rFonts w:ascii="Times New Roman" w:hAnsi="Times New Roman" w:cs="Times New Roman"/>
+          <w:lang w:val="en-US"/>
+        </w:rPr>
+        <w:t>Every column / attribute needs to have a single value.</w:t>
       </w:r>
     </w:p>
     <w:p>
@@ -353,26 +373,16 @@
         </w:numPr>
         <w:jc w:val="both"/>
         <w:rPr>
-          <w:lang w:val="en-US"/>
-        </w:rPr>
-      </w:pPr>
-      <w:r>
-        <w:rPr>
-          <w:lang w:val="en-US"/>
-        </w:rPr>
-        <w:t>Each row should be unique. Either through a single or multiple columns. Not mandatory</w:t>
-      </w:r>
-      <w:r>
-        <w:rPr>
-          <w:lang w:val="en-US"/>
-        </w:rPr>
-        <w:t xml:space="preserve"> </w:t>
-      </w:r>
-      <w:r>
-        <w:rPr>
-          <w:lang w:val="en-US"/>
-        </w:rPr>
-        <w:t>to have primary key.</w:t>
+          <w:rFonts w:ascii="Times New Roman" w:hAnsi="Times New Roman" w:cs="Times New Roman"/>
+          <w:lang w:val="en-US"/>
+        </w:rPr>
+      </w:pPr>
+      <w:r>
+        <w:rPr>
+          <w:rFonts w:ascii="Times New Roman" w:hAnsi="Times New Roman" w:cs="Times New Roman"/>
+          <w:lang w:val="en-US"/>
+        </w:rPr>
+        <w:t>Each row should be unique. Either through a single or multiple columns. Not mandatory to have primary key.</w:t>
       </w:r>
     </w:p>
     <w:p>
@@ -405,11 +415,13 @@
         </w:numPr>
         <w:jc w:val="both"/>
         <w:rPr>
-          <w:lang w:val="en-US"/>
-        </w:rPr>
-      </w:pPr>
-      <w:r>
-        <w:rPr>
+          <w:rFonts w:ascii="Times New Roman" w:hAnsi="Times New Roman" w:cs="Times New Roman"/>
+          <w:lang w:val="en-US"/>
+        </w:rPr>
+      </w:pPr>
+      <w:r>
+        <w:rPr>
+          <w:rFonts w:ascii="Times New Roman" w:hAnsi="Times New Roman" w:cs="Times New Roman"/>
           <w:lang w:val="en-US"/>
         </w:rPr>
         <w:t>Must be in 1NF</w:t>
@@ -424,35 +436,41 @@
         </w:numPr>
         <w:jc w:val="both"/>
         <w:rPr>
-          <w:lang w:val="en-US"/>
-        </w:rPr>
-      </w:pPr>
-      <w:r>
-        <w:rPr>
+          <w:rFonts w:ascii="Times New Roman" w:hAnsi="Times New Roman" w:cs="Times New Roman"/>
+          <w:lang w:val="en-US"/>
+        </w:rPr>
+      </w:pPr>
+      <w:r>
+        <w:rPr>
+          <w:rFonts w:ascii="Times New Roman" w:hAnsi="Times New Roman" w:cs="Times New Roman"/>
           <w:lang w:val="en-US"/>
         </w:rPr>
         <w:t>All Non-Key attributes must be fully dependent on candidate key. i.e., If a non-key column</w:t>
       </w:r>
       <w:r>
         <w:rPr>
+          <w:rFonts w:ascii="Times New Roman" w:hAnsi="Times New Roman" w:cs="Times New Roman"/>
           <w:lang w:val="en-US"/>
         </w:rPr>
         <w:t xml:space="preserve"> </w:t>
       </w:r>
       <w:r>
         <w:rPr>
+          <w:rFonts w:ascii="Times New Roman" w:hAnsi="Times New Roman" w:cs="Times New Roman"/>
           <w:lang w:val="en-US"/>
         </w:rPr>
         <w:t>is partially dependent on candidate key (subset of columns forming candidate key) then split them into</w:t>
       </w:r>
       <w:r>
         <w:rPr>
+          <w:rFonts w:ascii="Times New Roman" w:hAnsi="Times New Roman" w:cs="Times New Roman"/>
           <w:lang w:val="en-US"/>
         </w:rPr>
         <w:t xml:space="preserve"> </w:t>
       </w:r>
       <w:r>
         <w:rPr>
+          <w:rFonts w:ascii="Times New Roman" w:hAnsi="Times New Roman" w:cs="Times New Roman"/>
           <w:lang w:val="en-US"/>
         </w:rPr>
         <w:t>separate tables.</w:t>
@@ -467,23 +485,27 @@
         </w:numPr>
         <w:jc w:val="both"/>
         <w:rPr>
-          <w:lang w:val="en-US"/>
-        </w:rPr>
-      </w:pPr>
-      <w:r>
-        <w:rPr>
+          <w:rFonts w:ascii="Times New Roman" w:hAnsi="Times New Roman" w:cs="Times New Roman"/>
+          <w:lang w:val="en-US"/>
+        </w:rPr>
+      </w:pPr>
+      <w:r>
+        <w:rPr>
+          <w:rFonts w:ascii="Times New Roman" w:hAnsi="Times New Roman" w:cs="Times New Roman"/>
           <w:lang w:val="en-US"/>
         </w:rPr>
         <w:t>Every table should have primary key and relationship between the tables should be formed using</w:t>
       </w:r>
       <w:r>
         <w:rPr>
+          <w:rFonts w:ascii="Times New Roman" w:hAnsi="Times New Roman" w:cs="Times New Roman"/>
           <w:lang w:val="en-US"/>
         </w:rPr>
         <w:t xml:space="preserve"> </w:t>
       </w:r>
       <w:r>
         <w:rPr>
+          <w:rFonts w:ascii="Times New Roman" w:hAnsi="Times New Roman" w:cs="Times New Roman"/>
           <w:lang w:val="en-US"/>
         </w:rPr>
         <w:t>foreign key.</w:t>
@@ -519,11 +541,13 @@
         </w:numPr>
         <w:jc w:val="both"/>
         <w:rPr>
-          <w:lang w:val="en-US"/>
-        </w:rPr>
-      </w:pPr>
-      <w:r>
-        <w:rPr>
+          <w:rFonts w:ascii="Times New Roman" w:hAnsi="Times New Roman" w:cs="Times New Roman"/>
+          <w:lang w:val="en-US"/>
+        </w:rPr>
+      </w:pPr>
+      <w:r>
+        <w:rPr>
+          <w:rFonts w:ascii="Times New Roman" w:hAnsi="Times New Roman" w:cs="Times New Roman"/>
           <w:lang w:val="en-US"/>
         </w:rPr>
         <w:t>Set of columns which uniquely identify a record.</w:t>
@@ -538,23 +562,27 @@
         </w:numPr>
         <w:jc w:val="both"/>
         <w:rPr>
-          <w:lang w:val="en-US"/>
-        </w:rPr>
-      </w:pPr>
-      <w:r>
-        <w:rPr>
+          <w:rFonts w:ascii="Times New Roman" w:hAnsi="Times New Roman" w:cs="Times New Roman"/>
+          <w:lang w:val="en-US"/>
+        </w:rPr>
+      </w:pPr>
+      <w:r>
+        <w:rPr>
+          <w:rFonts w:ascii="Times New Roman" w:hAnsi="Times New Roman" w:cs="Times New Roman"/>
           <w:lang w:val="en-US"/>
         </w:rPr>
         <w:t>A table can have multiple candidate keys because there can be multiple set of columns which</w:t>
       </w:r>
       <w:r>
         <w:rPr>
+          <w:rFonts w:ascii="Times New Roman" w:hAnsi="Times New Roman" w:cs="Times New Roman"/>
           <w:lang w:val="en-US"/>
         </w:rPr>
         <w:t xml:space="preserve"> </w:t>
       </w:r>
       <w:r>
         <w:rPr>
+          <w:rFonts w:ascii="Times New Roman" w:hAnsi="Times New Roman" w:cs="Times New Roman"/>
           <w:lang w:val="en-US"/>
         </w:rPr>
         <w:t>uniquely identify a record / row in a table.</w:t>
@@ -585,11 +613,13 @@
       <w:pPr>
         <w:jc w:val="both"/>
         <w:rPr>
-          <w:lang w:val="en-US"/>
-        </w:rPr>
-      </w:pPr>
-      <w:r>
-        <w:rPr>
+          <w:rFonts w:ascii="Times New Roman" w:hAnsi="Times New Roman" w:cs="Times New Roman"/>
+          <w:lang w:val="en-US"/>
+        </w:rPr>
+      </w:pPr>
+      <w:r>
+        <w:rPr>
+          <w:rFonts w:ascii="Times New Roman" w:hAnsi="Times New Roman" w:cs="Times New Roman"/>
           <w:lang w:val="en-US"/>
         </w:rPr>
         <w:t>Columns which are not part of the candidate key or primary key.</w:t>
@@ -620,47 +650,55 @@
       <w:pPr>
         <w:jc w:val="both"/>
         <w:rPr>
-          <w:lang w:val="en-US"/>
-        </w:rPr>
-      </w:pPr>
-      <w:r>
-        <w:rPr>
+          <w:rFonts w:ascii="Times New Roman" w:hAnsi="Times New Roman" w:cs="Times New Roman"/>
+          <w:lang w:val="en-US"/>
+        </w:rPr>
+      </w:pPr>
+      <w:r>
+        <w:rPr>
+          <w:rFonts w:ascii="Times New Roman" w:hAnsi="Times New Roman" w:cs="Times New Roman"/>
           <w:lang w:val="en-US"/>
         </w:rPr>
         <w:t>If your candidate key is a combination of 2 columns (or multiple columns) then every non-key</w:t>
       </w:r>
       <w:r>
         <w:rPr>
+          <w:rFonts w:ascii="Times New Roman" w:hAnsi="Times New Roman" w:cs="Times New Roman"/>
           <w:lang w:val="en-US"/>
         </w:rPr>
         <w:t xml:space="preserve"> </w:t>
       </w:r>
       <w:r>
         <w:rPr>
+          <w:rFonts w:ascii="Times New Roman" w:hAnsi="Times New Roman" w:cs="Times New Roman"/>
           <w:lang w:val="en-US"/>
         </w:rPr>
         <w:t>column (columns which are not part of the candidate key) should be fully dependent on all the</w:t>
       </w:r>
       <w:r>
         <w:rPr>
+          <w:rFonts w:ascii="Times New Roman" w:hAnsi="Times New Roman" w:cs="Times New Roman"/>
           <w:lang w:val="en-US"/>
         </w:rPr>
         <w:t xml:space="preserve"> </w:t>
       </w:r>
       <w:r>
         <w:rPr>
+          <w:rFonts w:ascii="Times New Roman" w:hAnsi="Times New Roman" w:cs="Times New Roman"/>
           <w:lang w:val="en-US"/>
         </w:rPr>
         <w:t>columns. If there is any non-key column which depends only on one of the candidate key columns</w:t>
       </w:r>
       <w:r>
         <w:rPr>
+          <w:rFonts w:ascii="Times New Roman" w:hAnsi="Times New Roman" w:cs="Times New Roman"/>
           <w:lang w:val="en-US"/>
         </w:rPr>
         <w:t xml:space="preserve"> </w:t>
       </w:r>
       <w:r>
         <w:rPr>
+          <w:rFonts w:ascii="Times New Roman" w:hAnsi="Times New Roman" w:cs="Times New Roman"/>
           <w:lang w:val="en-US"/>
         </w:rPr>
         <w:t>then this results in partial dependency.</w:t>
@@ -668,11 +706,569 @@
     </w:p>
     <w:p>
       <w:pPr>
-        <w:jc w:val="both"/>
-        <w:rPr>
-          <w:lang w:val="en-US"/>
-        </w:rPr>
-      </w:pPr>
+        <w:pStyle w:val="Heading1"/>
+        <w:jc w:val="both"/>
+        <w:rPr>
+          <w:rFonts w:ascii="Times New Roman" w:hAnsi="Times New Roman" w:cs="Times New Roman"/>
+          <w:sz w:val="24"/>
+          <w:szCs w:val="24"/>
+          <w:lang w:val="en-US"/>
+        </w:rPr>
+      </w:pPr>
+      <w:r>
+        <w:rPr>
+          <w:rFonts w:ascii="Times New Roman" w:hAnsi="Times New Roman" w:cs="Times New Roman"/>
+          <w:sz w:val="24"/>
+          <w:szCs w:val="24"/>
+          <w:lang w:val="en-US"/>
+        </w:rPr>
+        <w:t>3NF</w:t>
+      </w:r>
+      <w:r>
+        <w:rPr>
+          <w:rFonts w:ascii="Times New Roman" w:hAnsi="Times New Roman" w:cs="Times New Roman"/>
+          <w:sz w:val="24"/>
+          <w:szCs w:val="24"/>
+          <w:lang w:val="en-US"/>
+        </w:rPr>
+        <w:t xml:space="preserve"> Rule</w:t>
+      </w:r>
+    </w:p>
+    <w:p>
+      <w:pPr>
+        <w:pStyle w:val="ListParagraph"/>
+        <w:numPr>
+          <w:ilvl w:val="0"/>
+          <w:numId w:val="8"/>
+        </w:numPr>
+        <w:jc w:val="both"/>
+        <w:rPr>
+          <w:rFonts w:ascii="Times New Roman" w:hAnsi="Times New Roman" w:cs="Times New Roman"/>
+          <w:lang w:val="en-US"/>
+        </w:rPr>
+      </w:pPr>
+      <w:r>
+        <w:rPr>
+          <w:rFonts w:ascii="Times New Roman" w:hAnsi="Times New Roman" w:cs="Times New Roman"/>
+          <w:lang w:val="en-US"/>
+        </w:rPr>
+        <w:t>Must be in 2NF.</w:t>
+      </w:r>
+    </w:p>
+    <w:p>
+      <w:pPr>
+        <w:pStyle w:val="ListParagraph"/>
+        <w:numPr>
+          <w:ilvl w:val="0"/>
+          <w:numId w:val="8"/>
+        </w:numPr>
+        <w:jc w:val="both"/>
+        <w:rPr>
+          <w:rFonts w:ascii="Times New Roman" w:hAnsi="Times New Roman" w:cs="Times New Roman"/>
+          <w:lang w:val="en-US"/>
+        </w:rPr>
+      </w:pPr>
+      <w:r>
+        <w:rPr>
+          <w:rFonts w:ascii="Times New Roman" w:hAnsi="Times New Roman" w:cs="Times New Roman"/>
+          <w:lang w:val="en-US"/>
+        </w:rPr>
+        <w:lastRenderedPageBreak/>
+        <w:t>Avoid Transitive Dependencies.</w:t>
+      </w:r>
+    </w:p>
+    <w:p>
+      <w:pPr>
+        <w:pStyle w:val="Heading1"/>
+        <w:jc w:val="both"/>
+        <w:rPr>
+          <w:rFonts w:ascii="Times New Roman" w:hAnsi="Times New Roman" w:cs="Times New Roman"/>
+          <w:sz w:val="24"/>
+          <w:szCs w:val="24"/>
+          <w:lang w:val="en-US"/>
+        </w:rPr>
+      </w:pPr>
+      <w:r>
+        <w:rPr>
+          <w:rFonts w:ascii="Times New Roman" w:hAnsi="Times New Roman" w:cs="Times New Roman"/>
+          <w:sz w:val="24"/>
+          <w:szCs w:val="24"/>
+          <w:lang w:val="en-US"/>
+        </w:rPr>
+        <w:t>Transitive Dependency</w:t>
+      </w:r>
+    </w:p>
+    <w:p>
+      <w:pPr>
+        <w:jc w:val="both"/>
+        <w:rPr>
+          <w:rFonts w:ascii="Times New Roman" w:hAnsi="Times New Roman" w:cs="Times New Roman"/>
+          <w:lang w:val="en-US"/>
+        </w:rPr>
+      </w:pPr>
+      <w:r>
+        <w:rPr>
+          <w:rFonts w:ascii="Times New Roman" w:hAnsi="Times New Roman" w:cs="Times New Roman"/>
+          <w:lang w:val="en-US"/>
+        </w:rPr>
+        <w:t>Let say you have a Table T which has 3 columns such as A, B, and C.</w:t>
+      </w:r>
+      <w:r>
+        <w:rPr>
+          <w:rFonts w:ascii="Times New Roman" w:hAnsi="Times New Roman" w:cs="Times New Roman"/>
+          <w:lang w:val="en-US"/>
+        </w:rPr>
+        <w:t xml:space="preserve"> </w:t>
+      </w:r>
+      <w:r>
+        <w:rPr>
+          <w:rFonts w:ascii="Times New Roman" w:hAnsi="Times New Roman" w:cs="Times New Roman"/>
+          <w:lang w:val="en-US"/>
+        </w:rPr>
+        <w:t>If A is functionally dependent on B and B is functionally dependent on C then  we can say that A</w:t>
+      </w:r>
+      <w:r>
+        <w:rPr>
+          <w:rFonts w:ascii="Times New Roman" w:hAnsi="Times New Roman" w:cs="Times New Roman"/>
+          <w:lang w:val="en-US"/>
+        </w:rPr>
+        <w:t xml:space="preserve"> </w:t>
+      </w:r>
+      <w:r>
+        <w:rPr>
+          <w:rFonts w:ascii="Times New Roman" w:hAnsi="Times New Roman" w:cs="Times New Roman"/>
+          <w:lang w:val="en-US"/>
+        </w:rPr>
+        <w:t>is functionally dependent on C.</w:t>
+      </w:r>
+    </w:p>
+    <w:p>
+      <w:pPr>
+        <w:pStyle w:val="Heading1"/>
+        <w:jc w:val="both"/>
+        <w:rPr>
+          <w:rFonts w:ascii="Times New Roman" w:hAnsi="Times New Roman" w:cs="Times New Roman"/>
+          <w:sz w:val="24"/>
+          <w:szCs w:val="24"/>
+          <w:lang w:val="en-US"/>
+        </w:rPr>
+      </w:pPr>
+      <w:r>
+        <w:rPr>
+          <w:rFonts w:ascii="Times New Roman" w:hAnsi="Times New Roman" w:cs="Times New Roman"/>
+          <w:sz w:val="24"/>
+          <w:szCs w:val="24"/>
+          <w:lang w:val="en-US"/>
+        </w:rPr>
+        <w:t>Insertion Anomalies</w:t>
+      </w:r>
+    </w:p>
+    <w:p>
+      <w:pPr>
+        <w:pStyle w:val="Heading2"/>
+        <w:jc w:val="both"/>
+        <w:rPr>
+          <w:rFonts w:ascii="Times New Roman" w:hAnsi="Times New Roman" w:cs="Times New Roman"/>
+          <w:lang w:val="en-US"/>
+        </w:rPr>
+      </w:pPr>
+      <w:r>
+        <w:rPr>
+          <w:rFonts w:ascii="Times New Roman" w:hAnsi="Times New Roman" w:cs="Times New Roman"/>
+          <w:lang w:val="en-US"/>
+        </w:rPr>
+        <w:t>Scenarios</w:t>
+      </w:r>
+    </w:p>
+    <w:p>
+      <w:pPr>
+        <w:pStyle w:val="Heading3"/>
+        <w:jc w:val="both"/>
+        <w:rPr>
+          <w:rFonts w:ascii="Times New Roman" w:hAnsi="Times New Roman" w:cs="Times New Roman"/>
+          <w:lang w:val="en-US"/>
+        </w:rPr>
+      </w:pPr>
+      <w:r>
+        <w:rPr>
+          <w:rFonts w:ascii="Times New Roman" w:hAnsi="Times New Roman" w:cs="Times New Roman"/>
+          <w:lang w:val="en-US"/>
+        </w:rPr>
+        <w:t>1. Data Redundancy</w:t>
+      </w:r>
+    </w:p>
+    <w:p>
+      <w:pPr>
+        <w:jc w:val="both"/>
+        <w:rPr>
+          <w:rFonts w:ascii="Times New Roman" w:hAnsi="Times New Roman" w:cs="Times New Roman"/>
+          <w:lang w:val="en-US"/>
+        </w:rPr>
+      </w:pPr>
+      <w:r>
+        <w:rPr>
+          <w:rFonts w:ascii="Times New Roman" w:hAnsi="Times New Roman" w:cs="Times New Roman"/>
+          <w:lang w:val="en-US"/>
+        </w:rPr>
+        <w:t>In a denormalized dataset, let say we have a customer who purchased 100 different products and those</w:t>
+      </w:r>
+      <w:r>
+        <w:rPr>
+          <w:rFonts w:ascii="Times New Roman" w:hAnsi="Times New Roman" w:cs="Times New Roman"/>
+          <w:lang w:val="en-US"/>
+        </w:rPr>
+        <w:t xml:space="preserve"> </w:t>
+      </w:r>
+      <w:r>
+        <w:rPr>
+          <w:rFonts w:ascii="Times New Roman" w:hAnsi="Times New Roman" w:cs="Times New Roman"/>
+          <w:lang w:val="en-US"/>
+        </w:rPr>
+        <w:t>products have different order id and it has 100 records with the same customer details as duplicate</w:t>
+      </w:r>
+      <w:r>
+        <w:rPr>
+          <w:rFonts w:ascii="Times New Roman" w:hAnsi="Times New Roman" w:cs="Times New Roman"/>
+          <w:lang w:val="en-US"/>
+        </w:rPr>
+        <w:t xml:space="preserve"> </w:t>
+      </w:r>
+      <w:r>
+        <w:rPr>
+          <w:rFonts w:ascii="Times New Roman" w:hAnsi="Times New Roman" w:cs="Times New Roman"/>
+          <w:lang w:val="en-US"/>
+        </w:rPr>
+        <w:t>information.</w:t>
+      </w:r>
+    </w:p>
+    <w:p>
+      <w:pPr>
+        <w:jc w:val="both"/>
+        <w:rPr>
+          <w:rFonts w:ascii="Times New Roman" w:hAnsi="Times New Roman" w:cs="Times New Roman"/>
+          <w:lang w:val="en-US"/>
+        </w:rPr>
+      </w:pPr>
+      <w:r>
+        <w:rPr>
+          <w:rFonts w:ascii="Times New Roman" w:hAnsi="Times New Roman" w:cs="Times New Roman"/>
+          <w:lang w:val="en-US"/>
+        </w:rPr>
+        <w:t>But whereas in</w:t>
+      </w:r>
+      <w:r>
+        <w:rPr>
+          <w:rFonts w:ascii="Times New Roman" w:hAnsi="Times New Roman" w:cs="Times New Roman"/>
+          <w:lang w:val="en-US"/>
+        </w:rPr>
+        <w:t xml:space="preserve"> </w:t>
+      </w:r>
+      <w:r>
+        <w:rPr>
+          <w:rFonts w:ascii="Times New Roman" w:hAnsi="Times New Roman" w:cs="Times New Roman"/>
+          <w:lang w:val="en-US"/>
+        </w:rPr>
+        <w:t>case of normalized dataset [3NF], we have only one record for the customer detail.</w:t>
+      </w:r>
+    </w:p>
+    <w:p>
+      <w:pPr>
+        <w:pStyle w:val="Heading3"/>
+        <w:jc w:val="both"/>
+        <w:rPr>
+          <w:rFonts w:ascii="Times New Roman" w:hAnsi="Times New Roman" w:cs="Times New Roman"/>
+          <w:lang w:val="en-US"/>
+        </w:rPr>
+      </w:pPr>
+      <w:r>
+        <w:rPr>
+          <w:rFonts w:ascii="Times New Roman" w:hAnsi="Times New Roman" w:cs="Times New Roman"/>
+          <w:lang w:val="en-US"/>
+        </w:rPr>
+        <w:t>2. Missing Data</w:t>
+      </w:r>
+    </w:p>
+    <w:p>
+      <w:pPr>
+        <w:jc w:val="both"/>
+        <w:rPr>
+          <w:rFonts w:ascii="Times New Roman" w:hAnsi="Times New Roman" w:cs="Times New Roman"/>
+          <w:lang w:val="en-US"/>
+        </w:rPr>
+      </w:pPr>
+      <w:r>
+        <w:rPr>
+          <w:rFonts w:ascii="Times New Roman" w:hAnsi="Times New Roman" w:cs="Times New Roman"/>
+          <w:lang w:val="en-US"/>
+        </w:rPr>
+        <w:t>In a denormalized dataset, let say we have a launched a new product and the detail is updated in database, but only the product related fields are updated as it's a new product and no customer have purchased it. So, order and customer related fields are null.</w:t>
+      </w:r>
+    </w:p>
+    <w:p>
+      <w:pPr>
+        <w:jc w:val="both"/>
+        <w:rPr>
+          <w:rFonts w:ascii="Times New Roman" w:hAnsi="Times New Roman" w:cs="Times New Roman"/>
+          <w:lang w:val="en-US"/>
+        </w:rPr>
+      </w:pPr>
+      <w:r>
+        <w:rPr>
+          <w:rFonts w:ascii="Times New Roman" w:hAnsi="Times New Roman" w:cs="Times New Roman"/>
+          <w:lang w:val="en-US"/>
+        </w:rPr>
+        <w:t>But whereas in</w:t>
+      </w:r>
+      <w:r>
+        <w:rPr>
+          <w:rFonts w:ascii="Times New Roman" w:hAnsi="Times New Roman" w:cs="Times New Roman"/>
+          <w:lang w:val="en-US"/>
+        </w:rPr>
+        <w:t xml:space="preserve"> </w:t>
+      </w:r>
+      <w:r>
+        <w:rPr>
+          <w:rFonts w:ascii="Times New Roman" w:hAnsi="Times New Roman" w:cs="Times New Roman"/>
+          <w:lang w:val="en-US"/>
+        </w:rPr>
+        <w:t xml:space="preserve">case of normalized dataset [3NF], we have separate table for products and there we </w:t>
+      </w:r>
+    </w:p>
+    <w:p>
+      <w:pPr>
+        <w:jc w:val="both"/>
+        <w:rPr>
+          <w:rFonts w:ascii="Times New Roman" w:hAnsi="Times New Roman" w:cs="Times New Roman"/>
+          <w:lang w:val="en-US"/>
+        </w:rPr>
+      </w:pPr>
+      <w:r>
+        <w:rPr>
+          <w:rFonts w:ascii="Times New Roman" w:hAnsi="Times New Roman" w:cs="Times New Roman"/>
+          <w:lang w:val="en-US"/>
+        </w:rPr>
+        <w:t>can add any new products.</w:t>
+      </w:r>
+    </w:p>
+    <w:p>
+      <w:pPr>
+        <w:pStyle w:val="Heading1"/>
+        <w:jc w:val="both"/>
+        <w:rPr>
+          <w:rFonts w:ascii="Times New Roman" w:hAnsi="Times New Roman" w:cs="Times New Roman"/>
+          <w:sz w:val="24"/>
+          <w:szCs w:val="24"/>
+        </w:rPr>
+      </w:pPr>
+      <w:r>
+        <w:rPr>
+          <w:rFonts w:ascii="Times New Roman" w:hAnsi="Times New Roman" w:cs="Times New Roman"/>
+          <w:sz w:val="24"/>
+          <w:szCs w:val="24"/>
+        </w:rPr>
+        <w:t>Deletion Anomalies</w:t>
+      </w:r>
+    </w:p>
+    <w:p>
+      <w:pPr>
+        <w:jc w:val="both"/>
+        <w:rPr>
+          <w:rFonts w:ascii="Times New Roman" w:hAnsi="Times New Roman" w:cs="Times New Roman"/>
+          <w:lang w:val="en-US"/>
+        </w:rPr>
+      </w:pPr>
+      <w:r>
+        <w:rPr>
+          <w:rFonts w:ascii="Times New Roman" w:hAnsi="Times New Roman" w:cs="Times New Roman"/>
+          <w:lang w:val="en-US"/>
+        </w:rPr>
+        <w:t>In a denormalized dataset, if we want to delete the order which has been added wrongly. It will</w:t>
+      </w:r>
+      <w:r>
+        <w:rPr>
+          <w:rFonts w:ascii="Times New Roman" w:hAnsi="Times New Roman" w:cs="Times New Roman"/>
+          <w:lang w:val="en-US"/>
+        </w:rPr>
+        <w:t xml:space="preserve"> </w:t>
+      </w:r>
+      <w:r>
+        <w:rPr>
+          <w:rFonts w:ascii="Times New Roman" w:hAnsi="Times New Roman" w:cs="Times New Roman"/>
+          <w:lang w:val="en-US"/>
+        </w:rPr>
+        <w:t>delete the order details but along with that, it will also delete the product and customer details</w:t>
+      </w:r>
+      <w:r>
+        <w:rPr>
+          <w:rFonts w:ascii="Times New Roman" w:hAnsi="Times New Roman" w:cs="Times New Roman"/>
+          <w:lang w:val="en-US"/>
+        </w:rPr>
+        <w:t xml:space="preserve"> </w:t>
+      </w:r>
+      <w:r>
+        <w:rPr>
+          <w:rFonts w:ascii="Times New Roman" w:hAnsi="Times New Roman" w:cs="Times New Roman"/>
+          <w:lang w:val="en-US"/>
+        </w:rPr>
+        <w:t>as well because we have those data in the record to be deleted.</w:t>
+      </w:r>
+    </w:p>
+    <w:p>
+      <w:pPr>
+        <w:jc w:val="both"/>
+        <w:rPr>
+          <w:rFonts w:ascii="Times New Roman" w:hAnsi="Times New Roman" w:cs="Times New Roman"/>
+          <w:lang w:val="en-US"/>
+        </w:rPr>
+      </w:pPr>
+      <w:r>
+        <w:rPr>
+          <w:rFonts w:ascii="Times New Roman" w:hAnsi="Times New Roman" w:cs="Times New Roman"/>
+          <w:lang w:val="en-US"/>
+        </w:rPr>
+        <w:t>But whereas in</w:t>
+      </w:r>
+      <w:r>
+        <w:rPr>
+          <w:rFonts w:ascii="Times New Roman" w:hAnsi="Times New Roman" w:cs="Times New Roman"/>
+          <w:lang w:val="en-US"/>
+        </w:rPr>
+        <w:t xml:space="preserve"> </w:t>
+      </w:r>
+      <w:r>
+        <w:rPr>
+          <w:rFonts w:ascii="Times New Roman" w:hAnsi="Times New Roman" w:cs="Times New Roman"/>
+          <w:lang w:val="en-US"/>
+        </w:rPr>
+        <w:t>case of normalized dataset [3NF], we can delete the order without affecting the product and customer detail.</w:t>
+      </w:r>
+    </w:p>
+    <w:p>
+      <w:pPr>
+        <w:pStyle w:val="Heading1"/>
+        <w:jc w:val="both"/>
+        <w:rPr>
+          <w:rFonts w:ascii="Times New Roman" w:hAnsi="Times New Roman" w:cs="Times New Roman"/>
+          <w:sz w:val="24"/>
+          <w:szCs w:val="24"/>
+          <w:lang w:val="en-US"/>
+        </w:rPr>
+      </w:pPr>
+      <w:r>
+        <w:rPr>
+          <w:rFonts w:ascii="Times New Roman" w:hAnsi="Times New Roman" w:cs="Times New Roman"/>
+          <w:sz w:val="24"/>
+          <w:szCs w:val="24"/>
+          <w:lang w:val="en-US"/>
+        </w:rPr>
+        <w:t>Updat</w:t>
+      </w:r>
+      <w:r>
+        <w:rPr>
+          <w:rFonts w:ascii="Times New Roman" w:hAnsi="Times New Roman" w:cs="Times New Roman"/>
+          <w:sz w:val="24"/>
+          <w:szCs w:val="24"/>
+          <w:lang w:val="en-US"/>
+        </w:rPr>
+        <w:t>e</w:t>
+      </w:r>
+      <w:r>
+        <w:rPr>
+          <w:rFonts w:ascii="Times New Roman" w:hAnsi="Times New Roman" w:cs="Times New Roman"/>
+          <w:sz w:val="24"/>
+          <w:szCs w:val="24"/>
+          <w:lang w:val="en-US"/>
+        </w:rPr>
+        <w:t xml:space="preserve"> Anomalies</w:t>
+      </w:r>
+    </w:p>
+    <w:p>
+      <w:pPr>
+        <w:jc w:val="both"/>
+        <w:rPr>
+          <w:rFonts w:ascii="Times New Roman" w:hAnsi="Times New Roman" w:cs="Times New Roman"/>
+          <w:lang w:val="en-US"/>
+        </w:rPr>
+      </w:pPr>
+      <w:r>
+        <w:rPr>
+          <w:rFonts w:ascii="Times New Roman" w:hAnsi="Times New Roman" w:cs="Times New Roman"/>
+          <w:lang w:val="en-US"/>
+        </w:rPr>
+        <w:t>In a denormalized dataset, if we want to update the product price of motorcycle from 200 to 250. We</w:t>
+      </w:r>
+      <w:r>
+        <w:rPr>
+          <w:rFonts w:ascii="Times New Roman" w:hAnsi="Times New Roman" w:cs="Times New Roman"/>
+          <w:lang w:val="en-US"/>
+        </w:rPr>
+        <w:t xml:space="preserve"> </w:t>
+      </w:r>
+      <w:r>
+        <w:rPr>
+          <w:rFonts w:ascii="Times New Roman" w:hAnsi="Times New Roman" w:cs="Times New Roman"/>
+          <w:lang w:val="en-US"/>
+        </w:rPr>
+        <w:t>have to update more than one record which is not recommended and in real</w:t>
+      </w:r>
+      <w:r>
+        <w:rPr>
+          <w:rFonts w:ascii="Times New Roman" w:hAnsi="Times New Roman" w:cs="Times New Roman"/>
+          <w:lang w:val="en-US"/>
+        </w:rPr>
+        <w:t xml:space="preserve"> </w:t>
+      </w:r>
+      <w:r>
+        <w:rPr>
+          <w:rFonts w:ascii="Times New Roman" w:hAnsi="Times New Roman" w:cs="Times New Roman"/>
+          <w:lang w:val="en-US"/>
+        </w:rPr>
+        <w:t>time, it could be 1000 records.</w:t>
+      </w:r>
+    </w:p>
+    <w:p>
+      <w:pPr>
+        <w:jc w:val="both"/>
+        <w:rPr>
+          <w:rFonts w:ascii="Times New Roman" w:hAnsi="Times New Roman" w:cs="Times New Roman"/>
+          <w:lang w:val="en-US"/>
+        </w:rPr>
+      </w:pPr>
+      <w:r>
+        <w:rPr>
+          <w:rFonts w:ascii="Times New Roman" w:hAnsi="Times New Roman" w:cs="Times New Roman"/>
+          <w:lang w:val="en-US"/>
+        </w:rPr>
+        <w:t>But whereas in</w:t>
+      </w:r>
+      <w:r>
+        <w:rPr>
+          <w:rFonts w:ascii="Times New Roman" w:hAnsi="Times New Roman" w:cs="Times New Roman"/>
+          <w:lang w:val="en-US"/>
+        </w:rPr>
+        <w:t xml:space="preserve"> </w:t>
+      </w:r>
+      <w:r>
+        <w:rPr>
+          <w:rFonts w:ascii="Times New Roman" w:hAnsi="Times New Roman" w:cs="Times New Roman"/>
+          <w:lang w:val="en-US"/>
+        </w:rPr>
+        <w:t>case of normalized dataset [3NF], we can update the price of the product in one place under</w:t>
+      </w:r>
+      <w:r>
+        <w:rPr>
+          <w:rFonts w:ascii="Times New Roman" w:hAnsi="Times New Roman" w:cs="Times New Roman"/>
+          <w:lang w:val="en-US"/>
+        </w:rPr>
+        <w:t xml:space="preserve"> </w:t>
+      </w:r>
+      <w:r>
+        <w:rPr>
+          <w:rFonts w:ascii="Times New Roman" w:hAnsi="Times New Roman" w:cs="Times New Roman"/>
+          <w:lang w:val="en-US"/>
+        </w:rPr>
+        <w:t>product table.</w:t>
+      </w:r>
     </w:p>
     <w:sectPr>
       <w:pgSz w:w="11906" w:h="16838"/>
@@ -862,6 +1458,95 @@
     </w:lvl>
   </w:abstractNum>
   <w:abstractNum w:abstractNumId="2" w15:restartNumberingAfterBreak="0">
+    <w:nsid w:val="280A4956"/>
+    <w:multiLevelType w:val="hybridMultilevel"/>
+    <w:tmpl w:val="8EEED05C"/>
+    <w:lvl w:ilvl="0" w:tplc="4009000F">
+      <w:start w:val="1"/>
+      <w:numFmt w:val="decimal"/>
+      <w:lvlText w:val="%1."/>
+      <w:lvlJc w:val="left"/>
+      <w:pPr>
+        <w:ind w:left="720" w:hanging="360"/>
+      </w:pPr>
+      <w:rPr>
+        <w:rFonts w:hint="default"/>
+      </w:rPr>
+    </w:lvl>
+    <w:lvl w:ilvl="1" w:tplc="40090019" w:tentative="1">
+      <w:start w:val="1"/>
+      <w:numFmt w:val="lowerLetter"/>
+      <w:lvlText w:val="%2."/>
+      <w:lvlJc w:val="left"/>
+      <w:pPr>
+        <w:ind w:left="1440" w:hanging="360"/>
+      </w:pPr>
+    </w:lvl>
+    <w:lvl w:ilvl="2" w:tplc="4009001B" w:tentative="1">
+      <w:start w:val="1"/>
+      <w:numFmt w:val="lowerRoman"/>
+      <w:lvlText w:val="%3."/>
+      <w:lvlJc w:val="right"/>
+      <w:pPr>
+        <w:ind w:left="2160" w:hanging="180"/>
+      </w:pPr>
+    </w:lvl>
+    <w:lvl w:ilvl="3" w:tplc="4009000F" w:tentative="1">
+      <w:start w:val="1"/>
+      <w:numFmt w:val="decimal"/>
+      <w:lvlText w:val="%4."/>
+      <w:lvlJc w:val="left"/>
+      <w:pPr>
+        <w:ind w:left="2880" w:hanging="360"/>
+      </w:pPr>
+    </w:lvl>
+    <w:lvl w:ilvl="4" w:tplc="40090019" w:tentative="1">
+      <w:start w:val="1"/>
+      <w:numFmt w:val="lowerLetter"/>
+      <w:lvlText w:val="%5."/>
+      <w:lvlJc w:val="left"/>
+      <w:pPr>
+        <w:ind w:left="3600" w:hanging="360"/>
+      </w:pPr>
+    </w:lvl>
+    <w:lvl w:ilvl="5" w:tplc="4009001B" w:tentative="1">
+      <w:start w:val="1"/>
+      <w:numFmt w:val="lowerRoman"/>
+      <w:lvlText w:val="%6."/>
+      <w:lvlJc w:val="right"/>
+      <w:pPr>
+        <w:ind w:left="4320" w:hanging="180"/>
+      </w:pPr>
+    </w:lvl>
+    <w:lvl w:ilvl="6" w:tplc="4009000F" w:tentative="1">
+      <w:start w:val="1"/>
+      <w:numFmt w:val="decimal"/>
+      <w:lvlText w:val="%7."/>
+      <w:lvlJc w:val="left"/>
+      <w:pPr>
+        <w:ind w:left="5040" w:hanging="360"/>
+      </w:pPr>
+    </w:lvl>
+    <w:lvl w:ilvl="7" w:tplc="40090019" w:tentative="1">
+      <w:start w:val="1"/>
+      <w:numFmt w:val="lowerLetter"/>
+      <w:lvlText w:val="%8."/>
+      <w:lvlJc w:val="left"/>
+      <w:pPr>
+        <w:ind w:left="5760" w:hanging="360"/>
+      </w:pPr>
+    </w:lvl>
+    <w:lvl w:ilvl="8" w:tplc="4009001B" w:tentative="1">
+      <w:start w:val="1"/>
+      <w:numFmt w:val="lowerRoman"/>
+      <w:lvlText w:val="%9."/>
+      <w:lvlJc w:val="right"/>
+      <w:pPr>
+        <w:ind w:left="6480" w:hanging="180"/>
+      </w:pPr>
+    </w:lvl>
+  </w:abstractNum>
+  <w:abstractNum w:abstractNumId="3" w15:restartNumberingAfterBreak="0">
     <w:nsid w:val="32841E8E"/>
     <w:multiLevelType w:val="hybridMultilevel"/>
     <w:tmpl w:val="CDA267B8"/>
@@ -947,7 +1632,93 @@
       </w:pPr>
     </w:lvl>
   </w:abstractNum>
-  <w:abstractNum w:abstractNumId="3" w15:restartNumberingAfterBreak="0">
+  <w:abstractNum w:abstractNumId="4" w15:restartNumberingAfterBreak="0">
+    <w:nsid w:val="3C7D5645"/>
+    <w:multiLevelType w:val="hybridMultilevel"/>
+    <w:tmpl w:val="CC28C83E"/>
+    <w:lvl w:ilvl="0" w:tplc="4009000F">
+      <w:start w:val="1"/>
+      <w:numFmt w:val="decimal"/>
+      <w:lvlText w:val="%1."/>
+      <w:lvlJc w:val="left"/>
+      <w:pPr>
+        <w:ind w:left="720" w:hanging="360"/>
+      </w:pPr>
+    </w:lvl>
+    <w:lvl w:ilvl="1" w:tplc="40090019" w:tentative="1">
+      <w:start w:val="1"/>
+      <w:numFmt w:val="lowerLetter"/>
+      <w:lvlText w:val="%2."/>
+      <w:lvlJc w:val="left"/>
+      <w:pPr>
+        <w:ind w:left="1440" w:hanging="360"/>
+      </w:pPr>
+    </w:lvl>
+    <w:lvl w:ilvl="2" w:tplc="4009001B" w:tentative="1">
+      <w:start w:val="1"/>
+      <w:numFmt w:val="lowerRoman"/>
+      <w:lvlText w:val="%3."/>
+      <w:lvlJc w:val="right"/>
+      <w:pPr>
+        <w:ind w:left="2160" w:hanging="180"/>
+      </w:pPr>
+    </w:lvl>
+    <w:lvl w:ilvl="3" w:tplc="4009000F" w:tentative="1">
+      <w:start w:val="1"/>
+      <w:numFmt w:val="decimal"/>
+      <w:lvlText w:val="%4."/>
+      <w:lvlJc w:val="left"/>
+      <w:pPr>
+        <w:ind w:left="2880" w:hanging="360"/>
+      </w:pPr>
+    </w:lvl>
+    <w:lvl w:ilvl="4" w:tplc="40090019" w:tentative="1">
+      <w:start w:val="1"/>
+      <w:numFmt w:val="lowerLetter"/>
+      <w:lvlText w:val="%5."/>
+      <w:lvlJc w:val="left"/>
+      <w:pPr>
+        <w:ind w:left="3600" w:hanging="360"/>
+      </w:pPr>
+    </w:lvl>
+    <w:lvl w:ilvl="5" w:tplc="4009001B" w:tentative="1">
+      <w:start w:val="1"/>
+      <w:numFmt w:val="lowerRoman"/>
+      <w:lvlText w:val="%6."/>
+      <w:lvlJc w:val="right"/>
+      <w:pPr>
+        <w:ind w:left="4320" w:hanging="180"/>
+      </w:pPr>
+    </w:lvl>
+    <w:lvl w:ilvl="6" w:tplc="4009000F" w:tentative="1">
+      <w:start w:val="1"/>
+      <w:numFmt w:val="decimal"/>
+      <w:lvlText w:val="%7."/>
+      <w:lvlJc w:val="left"/>
+      <w:pPr>
+        <w:ind w:left="5040" w:hanging="360"/>
+      </w:pPr>
+    </w:lvl>
+    <w:lvl w:ilvl="7" w:tplc="40090019" w:tentative="1">
+      <w:start w:val="1"/>
+      <w:numFmt w:val="lowerLetter"/>
+      <w:lvlText w:val="%8."/>
+      <w:lvlJc w:val="left"/>
+      <w:pPr>
+        <w:ind w:left="5760" w:hanging="360"/>
+      </w:pPr>
+    </w:lvl>
+    <w:lvl w:ilvl="8" w:tplc="4009001B" w:tentative="1">
+      <w:start w:val="1"/>
+      <w:numFmt w:val="lowerRoman"/>
+      <w:lvlText w:val="%9."/>
+      <w:lvlJc w:val="right"/>
+      <w:pPr>
+        <w:ind w:left="6480" w:hanging="180"/>
+      </w:pPr>
+    </w:lvl>
+  </w:abstractNum>
+  <w:abstractNum w:abstractNumId="5" w15:restartNumberingAfterBreak="0">
     <w:nsid w:val="54755532"/>
     <w:multiLevelType w:val="hybridMultilevel"/>
     <w:tmpl w:val="3D0EADDE"/>
@@ -1033,7 +1804,7 @@
       </w:pPr>
     </w:lvl>
   </w:abstractNum>
-  <w:abstractNum w:abstractNumId="4" w15:restartNumberingAfterBreak="0">
+  <w:abstractNum w:abstractNumId="6" w15:restartNumberingAfterBreak="0">
     <w:nsid w:val="569A2B9B"/>
     <w:multiLevelType w:val="hybridMultilevel"/>
     <w:tmpl w:val="433EF310"/>
@@ -1122,7 +1893,7 @@
       </w:pPr>
     </w:lvl>
   </w:abstractNum>
-  <w:abstractNum w:abstractNumId="5" w15:restartNumberingAfterBreak="0">
+  <w:abstractNum w:abstractNumId="7" w15:restartNumberingAfterBreak="0">
     <w:nsid w:val="7EB008C1"/>
     <w:multiLevelType w:val="hybridMultilevel"/>
     <w:tmpl w:val="F2FA2016"/>
@@ -1209,22 +1980,28 @@
     </w:lvl>
   </w:abstractNum>
   <w:num w:numId="1">
-    <w:abstractNumId w:val="4"/>
+    <w:abstractNumId w:val="6"/>
   </w:num>
   <w:num w:numId="2">
     <w:abstractNumId w:val="0"/>
   </w:num>
   <w:num w:numId="3">
-    <w:abstractNumId w:val="2"/>
+    <w:abstractNumId w:val="3"/>
   </w:num>
   <w:num w:numId="4">
     <w:abstractNumId w:val="1"/>
   </w:num>
   <w:num w:numId="5">
+    <w:abstractNumId w:val="7"/>
+  </w:num>
+  <w:num w:numId="6">
     <w:abstractNumId w:val="5"/>
   </w:num>
-  <w:num w:numId="6">
-    <w:abstractNumId w:val="3"/>
+  <w:num w:numId="7">
+    <w:abstractNumId w:val="4"/>
+  </w:num>
+  <w:num w:numId="8">
+    <w:abstractNumId w:val="2"/>
   </w:num>
 </w:numbering>
 </file>
@@ -1649,6 +2426,50 @@
       <w:szCs w:val="32"/>
     </w:rPr>
   </w:style>
+  <w:style w:type="paragraph" w:styleId="Heading2">
+    <w:name w:val="heading 2"/>
+    <w:basedOn w:val="Normal"/>
+    <w:next w:val="Normal"/>
+    <w:link w:val="Heading2Char"/>
+    <w:uiPriority w:val="9"/>
+    <w:unhideWhenUsed/>
+    <w:qFormat/>
+    <w:rsid w:val="00042B09"/>
+    <w:pPr>
+      <w:keepNext/>
+      <w:keepLines/>
+      <w:spacing w:before="40" w:after="0"/>
+      <w:outlineLvl w:val="1"/>
+    </w:pPr>
+    <w:rPr>
+      <w:rFonts w:asciiTheme="majorHAnsi" w:eastAsiaTheme="majorEastAsia" w:hAnsiTheme="majorHAnsi" w:cstheme="majorBidi"/>
+      <w:color w:val="2F5496" w:themeColor="accent1" w:themeShade="BF"/>
+      <w:sz w:val="26"/>
+      <w:szCs w:val="26"/>
+    </w:rPr>
+  </w:style>
+  <w:style w:type="paragraph" w:styleId="Heading3">
+    <w:name w:val="heading 3"/>
+    <w:basedOn w:val="Normal"/>
+    <w:next w:val="Normal"/>
+    <w:link w:val="Heading3Char"/>
+    <w:uiPriority w:val="9"/>
+    <w:unhideWhenUsed/>
+    <w:qFormat/>
+    <w:rsid w:val="009668C0"/>
+    <w:pPr>
+      <w:keepNext/>
+      <w:keepLines/>
+      <w:spacing w:before="40" w:after="0"/>
+      <w:outlineLvl w:val="2"/>
+    </w:pPr>
+    <w:rPr>
+      <w:rFonts w:asciiTheme="majorHAnsi" w:eastAsiaTheme="majorEastAsia" w:hAnsiTheme="majorHAnsi" w:cstheme="majorBidi"/>
+      <w:color w:val="1F3763" w:themeColor="accent1" w:themeShade="7F"/>
+      <w:sz w:val="24"/>
+      <w:szCs w:val="24"/>
+    </w:rPr>
+  </w:style>
   <w:style w:type="character" w:default="1" w:styleId="DefaultParagraphFont">
     <w:name w:val="Default Paragraph Font"/>
     <w:uiPriority w:val="1"/>
@@ -1699,6 +2520,32 @@
       <w:ind w:left="720"/>
       <w:contextualSpacing/>
     </w:pPr>
+  </w:style>
+  <w:style w:type="character" w:customStyle="1" w:styleId="Heading2Char">
+    <w:name w:val="Heading 2 Char"/>
+    <w:basedOn w:val="DefaultParagraphFont"/>
+    <w:link w:val="Heading2"/>
+    <w:uiPriority w:val="9"/>
+    <w:rsid w:val="00042B09"/>
+    <w:rPr>
+      <w:rFonts w:asciiTheme="majorHAnsi" w:eastAsiaTheme="majorEastAsia" w:hAnsiTheme="majorHAnsi" w:cstheme="majorBidi"/>
+      <w:color w:val="2F5496" w:themeColor="accent1" w:themeShade="BF"/>
+      <w:sz w:val="26"/>
+      <w:szCs w:val="26"/>
+    </w:rPr>
+  </w:style>
+  <w:style w:type="character" w:customStyle="1" w:styleId="Heading3Char">
+    <w:name w:val="Heading 3 Char"/>
+    <w:basedOn w:val="DefaultParagraphFont"/>
+    <w:link w:val="Heading3"/>
+    <w:uiPriority w:val="9"/>
+    <w:rsid w:val="009668C0"/>
+    <w:rPr>
+      <w:rFonts w:asciiTheme="majorHAnsi" w:eastAsiaTheme="majorEastAsia" w:hAnsiTheme="majorHAnsi" w:cstheme="majorBidi"/>
+      <w:color w:val="1F3763" w:themeColor="accent1" w:themeShade="7F"/>
+      <w:sz w:val="24"/>
+      <w:szCs w:val="24"/>
+    </w:rPr>
   </w:style>
 </w:styles>
 </file>

</xml_diff>